<commit_message>
Diagrama del laboratorio CCNA y comentarios
</commit_message>
<xml_diff>
--- a/Observaciones del LAB.docx
+++ b/Observaciones del LAB.docx
@@ -8,18 +8,65 @@
           <w:lang w:val="es-ES"/>
         </w:rPr>
       </w:pPr>
-    </w:p>
-    <w:p>
-      <w:pPr>
-        <w:rPr>
-          <w:lang w:val="es-ES"/>
-        </w:rPr>
-      </w:pPr>
       <w:r>
         <w:rPr>
           <w:lang w:val="es-ES"/>
         </w:rPr>
-        <w:t xml:space="preserve">Estándar de espacio entre Racks </w:t>
+        <w:t>Medidas del laboratorio CCNA</w:t>
+      </w:r>
+    </w:p>
+    <w:p>
+      <w:pPr>
+        <w:rPr>
+          <w:lang w:val="es-ES"/>
+        </w:rPr>
+      </w:pPr>
+      <w:r>
+        <w:rPr>
+          <w:noProof/>
+          <w:lang w:val="es-ES"/>
+        </w:rPr>
+        <w:drawing>
+          <wp:inline distT="0" distB="0" distL="0" distR="0" wp14:anchorId="53130568" wp14:editId="0988BE25">
+            <wp:extent cx="5612130" cy="3261995"/>
+            <wp:effectExtent l="0" t="0" r="7620" b="0"/>
+            <wp:docPr id="1832662271" name="Imagen 2" descr="Diagrama&#10;&#10;El contenido generado por IA puede ser incorrecto."/>
+            <wp:cNvGraphicFramePr>
+              <a:graphicFrameLocks xmlns:a="http://schemas.openxmlformats.org/drawingml/2006/main" noChangeAspect="1"/>
+            </wp:cNvGraphicFramePr>
+            <a:graphic xmlns:a="http://schemas.openxmlformats.org/drawingml/2006/main">
+              <a:graphicData uri="http://schemas.openxmlformats.org/drawingml/2006/picture">
+                <pic:pic xmlns:pic="http://schemas.openxmlformats.org/drawingml/2006/picture">
+                  <pic:nvPicPr>
+                    <pic:cNvPr id="1832662271" name="Imagen 2" descr="Diagrama&#10;&#10;El contenido generado por IA puede ser incorrecto."/>
+                    <pic:cNvPicPr/>
+                  </pic:nvPicPr>
+                  <pic:blipFill>
+                    <a:blip r:embed="rId5">
+                      <a:extLst>
+                        <a:ext uri="{28A0092B-C50C-407E-A947-70E740481C1C}">
+                          <a14:useLocalDpi xmlns:a14="http://schemas.microsoft.com/office/drawing/2010/main" val="0"/>
+                        </a:ext>
+                      </a:extLst>
+                    </a:blip>
+                    <a:stretch>
+                      <a:fillRect/>
+                    </a:stretch>
+                  </pic:blipFill>
+                  <pic:spPr>
+                    <a:xfrm>
+                      <a:off x="0" y="0"/>
+                      <a:ext cx="5612130" cy="3261995"/>
+                    </a:xfrm>
+                    <a:prstGeom prst="rect">
+                      <a:avLst/>
+                    </a:prstGeom>
+                  </pic:spPr>
+                </pic:pic>
+              </a:graphicData>
+            </a:graphic>
+          </wp:inline>
+        </w:drawing>
       </w:r>
     </w:p>
     <w:p>
@@ -32,163 +79,40 @@
         <w:rPr>
           <w:lang w:val="es-ES"/>
         </w:rPr>
-        <w:t xml:space="preserve">En </w:t>
+        <w:t xml:space="preserve">Observaciones según la </w:t>
       </w:r>
       <w:r>
         <w:rPr>
           <w:lang w:val="es-ES"/>
         </w:rPr>
-        <w:t>México</w:t>
+        <w:t xml:space="preserve">TIA-942 </w:t>
       </w:r>
+    </w:p>
+    <w:p>
+      <w:pPr>
+        <w:rPr>
+          <w:lang w:val="es-ES"/>
+        </w:rPr>
+      </w:pPr>
       <w:r>
         <w:rPr>
           <w:lang w:val="es-ES"/>
         </w:rPr>
-        <w:t xml:space="preserve"> no existe un estándar dedicado o especifico para </w:t>
+        <w:t>El espacio que debería haber para la correcta manipulación de los racks debería ser de mínimo 1 metro en sus lados frontal y posterior, medida que no se cumple dentro del laboratorio siendo principalmente destacable en el rack suroeste donde la accesibilidad del cableado se vuelve bastante complicada debido a su cercanía con las mesas.</w:t>
       </w:r>
+    </w:p>
+    <w:p>
+      <w:pPr>
+        <w:rPr>
+          <w:lang w:val="es-ES"/>
+        </w:rPr>
+      </w:pPr>
       <w:r>
         <w:rPr>
           <w:lang w:val="es-ES"/>
         </w:rPr>
-        <w:t>este aspecto sin embargo el mayormente aplicado es la TIA-942 donde se definen los sig. Conceptos</w:t>
+        <w:t>La calidad del techo es preocupante pues puede dejar pasar la humedad pudiendo resultar en fatal para la integridad de los equipos dentro del laboratorio</w:t>
       </w:r>
-    </w:p>
-    <w:p>
-      <w:pPr>
-        <w:pStyle w:val="Prrafodelista"/>
-        <w:numPr>
-          <w:ilvl w:val="0"/>
-          <w:numId w:val="1"/>
-        </w:numPr>
-        <w:rPr>
-          <w:lang w:val="es-ES"/>
-        </w:rPr>
-      </w:pPr>
-      <w:r>
-        <w:rPr>
-          <w:lang w:val="es-ES"/>
-        </w:rPr>
-        <w:t>Espacios mínimos</w:t>
-      </w:r>
-      <w:r>
-        <w:rPr>
-          <w:lang w:val="es-ES"/>
-        </w:rPr>
-        <w:t xml:space="preserve"> entre racks</w:t>
-      </w:r>
-    </w:p>
-    <w:p>
-      <w:pPr>
-        <w:pStyle w:val="Prrafodelista"/>
-        <w:numPr>
-          <w:ilvl w:val="0"/>
-          <w:numId w:val="1"/>
-        </w:numPr>
-        <w:rPr>
-          <w:lang w:val="es-ES"/>
-        </w:rPr>
-      </w:pPr>
-      <w:r>
-        <w:rPr>
-          <w:lang w:val="es-ES"/>
-        </w:rPr>
-        <w:t>Cableado estructurado</w:t>
-      </w:r>
-    </w:p>
-    <w:p>
-      <w:pPr>
-        <w:pStyle w:val="Prrafodelista"/>
-        <w:numPr>
-          <w:ilvl w:val="0"/>
-          <w:numId w:val="1"/>
-        </w:numPr>
-        <w:rPr>
-          <w:lang w:val="es-ES"/>
-        </w:rPr>
-      </w:pPr>
-      <w:r>
-        <w:rPr>
-          <w:lang w:val="es-ES"/>
-        </w:rPr>
-        <w:t>Sistemas eléctricos</w:t>
-      </w:r>
-    </w:p>
-    <w:p>
-      <w:pPr>
-        <w:pStyle w:val="Prrafodelista"/>
-        <w:numPr>
-          <w:ilvl w:val="0"/>
-          <w:numId w:val="1"/>
-        </w:numPr>
-        <w:rPr>
-          <w:lang w:val="es-ES"/>
-        </w:rPr>
-      </w:pPr>
-      <w:r>
-        <w:rPr>
-          <w:lang w:val="es-ES"/>
-        </w:rPr>
-        <w:t>Clasificación de niveles</w:t>
-      </w:r>
-    </w:p>
-    <w:p>
-      <w:pPr>
-        <w:rPr>
-          <w:lang w:val="es-ES"/>
-        </w:rPr>
-      </w:pPr>
-      <w:r>
-        <w:rPr>
-          <w:lang w:val="es-ES"/>
-        </w:rPr>
-        <w:t>Espacio mínimo entre racks</w:t>
-      </w:r>
-    </w:p>
-    <w:p>
-      <w:pPr>
-        <w:rPr>
-          <w:lang w:val="es-ES"/>
-        </w:rPr>
-      </w:pPr>
-      <w:r>
-        <w:rPr>
-          <w:lang w:val="es-ES"/>
-        </w:rPr>
-        <w:t>Pasillo Frontal: 1.2 Metros</w:t>
-      </w:r>
-    </w:p>
-    <w:p>
-      <w:pPr>
-        <w:rPr>
-          <w:lang w:val="es-ES"/>
-        </w:rPr>
-      </w:pPr>
-      <w:r>
-        <w:rPr>
-          <w:lang w:val="es-ES"/>
-        </w:rPr>
-        <w:t>Pasillo Posterior: 1 metro</w:t>
-      </w:r>
-    </w:p>
-    <w:p>
-      <w:pPr>
-        <w:rPr>
-          <w:lang w:val="es-ES"/>
-        </w:rPr>
-      </w:pPr>
-      <w:r>
-        <w:rPr>
-          <w:lang w:val="es-ES"/>
-        </w:rPr>
-        <w:t>Espacio lateral: Sin especificación</w:t>
-      </w:r>
-    </w:p>
-    <w:p>
-      <w:pPr>
-        <w:rPr>
-          <w:lang w:val="es-ES"/>
-        </w:rPr>
-      </w:pPr>
     </w:p>
     <w:p>
       <w:pPr>

</xml_diff>